<commit_message>
Update Report Week 2_Amir_Zuhair.docx
</commit_message>
<xml_diff>
--- a/Report Week 2_Amir_Zuhair.docx
+++ b/Report Week 2_Amir_Zuhair.docx
@@ -70,7 +70,7 @@
           <w:noProof/>
         </w:rPr>
         <w:drawing>
-          <wp:anchor distT="0" distB="0" distL="114300" distR="114300" simplePos="0" relativeHeight="251657216" behindDoc="1" locked="0" layoutInCell="1" allowOverlap="1" wp14:anchorId="0EDFBE8B" wp14:editId="4D8EEF59">
+          <wp:anchor distT="0" distB="0" distL="114300" distR="114300" simplePos="0" relativeHeight="251656192" behindDoc="1" locked="0" layoutInCell="1" allowOverlap="1" wp14:anchorId="0EDFBE8B" wp14:editId="61A326B5">
             <wp:simplePos x="0" y="0"/>
             <wp:positionH relativeFrom="column">
               <wp:posOffset>152400</wp:posOffset>
@@ -247,7 +247,7 @@
           <w:lang w:val="en-US"/>
         </w:rPr>
         <w:drawing>
-          <wp:anchor distT="0" distB="0" distL="114300" distR="114300" simplePos="0" relativeHeight="251658240" behindDoc="1" locked="0" layoutInCell="1" allowOverlap="1" wp14:anchorId="311BE7C9" wp14:editId="7F80FF92">
+          <wp:anchor distT="0" distB="0" distL="114300" distR="114300" simplePos="0" relativeHeight="251657216" behindDoc="1" locked="0" layoutInCell="1" allowOverlap="1" wp14:anchorId="311BE7C9" wp14:editId="4B10DCDF">
             <wp:simplePos x="0" y="0"/>
             <wp:positionH relativeFrom="margin">
               <wp:align>center</wp:align>
@@ -395,7 +395,7 @@
         <mc:AlternateContent>
           <mc:Choice Requires="wpg">
             <w:drawing>
-              <wp:anchor distT="0" distB="0" distL="114300" distR="114300" simplePos="0" relativeHeight="251661312" behindDoc="0" locked="0" layoutInCell="1" allowOverlap="1" wp14:anchorId="402E5D78" wp14:editId="5AD30BB0">
+              <wp:anchor distT="0" distB="0" distL="114300" distR="114300" simplePos="0" relativeHeight="251660288" behindDoc="0" locked="0" layoutInCell="1" allowOverlap="1" wp14:anchorId="402E5D78" wp14:editId="60F63F29">
                 <wp:simplePos x="0" y="0"/>
                 <wp:positionH relativeFrom="column">
                   <wp:posOffset>359417</wp:posOffset>
@@ -503,7 +503,7 @@
           </mc:Choice>
           <mc:Fallback>
             <w:pict>
-              <v:group w14:anchorId="064F5BE6" id="Group 5" o:spid="_x0000_s1026" style="position:absolute;margin-left:28.3pt;margin-top:103.5pt;width:394.5pt;height:295.55pt;z-index:251661312" coordsize="50101,37534" o:gfxdata="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">
+              <v:group w14:anchorId="770C7010" id="Group 5" o:spid="_x0000_s1026" style="position:absolute;margin-left:28.3pt;margin-top:103.5pt;width:394.5pt;height:295.55pt;z-index:251660288" coordsize="50101,37534" o:gfxdata="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">
                 <v:shapetype id="_x0000_t75" coordsize="21600,21600" o:spt="75" o:preferrelative="t" path="m@4@5l@4@11@9@11@9@5xe" filled="f" stroked="f">
                   <v:stroke joinstyle="miter"/>
                   <v:formulas>
@@ -711,7 +711,7 @@
           <w:noProof/>
         </w:rPr>
         <w:drawing>
-          <wp:anchor distT="0" distB="0" distL="114300" distR="114300" simplePos="0" relativeHeight="251662336" behindDoc="1" locked="0" layoutInCell="1" allowOverlap="1" wp14:anchorId="33C29EF0" wp14:editId="5716E7B0">
+          <wp:anchor distT="0" distB="0" distL="114300" distR="114300" simplePos="0" relativeHeight="251661312" behindDoc="1" locked="0" layoutInCell="1" allowOverlap="1" wp14:anchorId="33C29EF0" wp14:editId="61E1F42A">
             <wp:simplePos x="0" y="0"/>
             <wp:positionH relativeFrom="column">
               <wp:posOffset>0</wp:posOffset>
@@ -838,7 +838,7 @@
           <w:lang w:val="en-US"/>
         </w:rPr>
         <w:drawing>
-          <wp:anchor distT="0" distB="0" distL="114300" distR="114300" simplePos="0" relativeHeight="251663360" behindDoc="1" locked="0" layoutInCell="1" allowOverlap="1" wp14:anchorId="7BC81C7E" wp14:editId="630C31FC">
+          <wp:anchor distT="0" distB="0" distL="114300" distR="114300" simplePos="0" relativeHeight="251662336" behindDoc="1" locked="0" layoutInCell="1" allowOverlap="1" wp14:anchorId="7BC81C7E" wp14:editId="3460DB28">
             <wp:simplePos x="0" y="0"/>
             <wp:positionH relativeFrom="margin">
               <wp:align>center</wp:align>
@@ -1016,7 +1016,7 @@
           <w:lang w:val="en-US"/>
         </w:rPr>
         <w:drawing>
-          <wp:anchor distT="0" distB="0" distL="114300" distR="114300" simplePos="0" relativeHeight="251664384" behindDoc="1" locked="0" layoutInCell="1" allowOverlap="1" wp14:anchorId="00AAD69A" wp14:editId="5959A04D">
+          <wp:anchor distT="0" distB="0" distL="114300" distR="114300" simplePos="0" relativeHeight="251663360" behindDoc="1" locked="0" layoutInCell="1" allowOverlap="1" wp14:anchorId="00AAD69A" wp14:editId="02C45697">
             <wp:simplePos x="0" y="0"/>
             <wp:positionH relativeFrom="margin">
               <wp:align>center</wp:align>
@@ -1176,7 +1176,7 @@
         </w:rPr>
         <w:lastRenderedPageBreak/>
         <w:drawing>
-          <wp:anchor distT="0" distB="0" distL="114300" distR="114300" simplePos="0" relativeHeight="251665408" behindDoc="1" locked="0" layoutInCell="1" allowOverlap="1" wp14:anchorId="4FAA0CB5" wp14:editId="0F658F93">
+          <wp:anchor distT="0" distB="0" distL="114300" distR="114300" simplePos="0" relativeHeight="251664384" behindDoc="1" locked="0" layoutInCell="1" allowOverlap="1" wp14:anchorId="4FAA0CB5" wp14:editId="11A3E032">
             <wp:simplePos x="0" y="0"/>
             <wp:positionH relativeFrom="margin">
               <wp:align>left</wp:align>
@@ -1305,42 +1305,51 @@
         <w:rPr>
           <w:lang w:val="en-US"/>
         </w:rPr>
-        <w:t xml:space="preserve"> The result conclude that the system have maximum </w:t>
-      </w:r>
-      <w:proofErr w:type="gramStart"/>
-      <w:r>
-        <w:rPr>
-          <w:lang w:val="en-US"/>
-        </w:rPr>
-        <w:t>speed ,</w:t>
-      </w:r>
-      <w:proofErr w:type="gramEnd"/>
-      <w:r>
-        <w:rPr>
-          <w:lang w:val="en-US"/>
-        </w:rPr>
-        <w:t xml:space="preserve"> no dropped frame and no error from 0db until 20db attenuator added. After 23db attenuator added, the frame cannot be captured because of the limitation of transceiver. The transceiver can only detect minimum power at -25dbm. Therefore, the system loses their functionality when lose is added up to 23db. </w:t>
-      </w:r>
-    </w:p>
-    <w:p>
-      <w:pPr>
-        <w:rPr>
-          <w:lang w:val="en-US"/>
-        </w:rPr>
-      </w:pPr>
-    </w:p>
-    <w:p>
-      <w:pPr>
-        <w:rPr>
-          <w:lang w:val="en-US"/>
-        </w:rPr>
-      </w:pPr>
-      <w:r>
-        <w:rPr>
-          <w:lang w:val="en-US"/>
-        </w:rPr>
-        <w:t xml:space="preserve">Then, the system setup added a new component which are ONU, OLT and splitter. The testing result shown in figure below.  </w:t>
-      </w:r>
+        <w:t xml:space="preserve"> The result conclude that the system </w:t>
+      </w:r>
+      <w:r>
+        <w:rPr>
+          <w:lang w:val="en-US"/>
+        </w:rPr>
+        <w:t>has</w:t>
+      </w:r>
+      <w:r>
+        <w:rPr>
+          <w:lang w:val="en-US"/>
+        </w:rPr>
+        <w:t xml:space="preserve"> maximum </w:t>
+      </w:r>
+      <w:r>
+        <w:rPr>
+          <w:lang w:val="en-US"/>
+        </w:rPr>
+        <w:t>speed,</w:t>
+      </w:r>
+      <w:r>
+        <w:rPr>
+          <w:lang w:val="en-US"/>
+        </w:rPr>
+        <w:t xml:space="preserve"> no dropped </w:t>
+      </w:r>
+      <w:r>
+        <w:rPr>
+          <w:lang w:val="en-US"/>
+        </w:rPr>
+        <w:t>frame,</w:t>
+      </w:r>
+      <w:r>
+        <w:rPr>
+          <w:lang w:val="en-US"/>
+        </w:rPr>
+        <w:t xml:space="preserve"> and no error from 0db until 20db attenuator added. After 23db attenuator added, the frame cannot be captured because of the limitation of transceiver. The transceiver can only detect minimum power at -25dbm. Therefore, the system loses their functionality when lose is added up to 23db. </w:t>
+      </w:r>
+    </w:p>
+    <w:p>
+      <w:pPr>
+        <w:rPr>
+          <w:lang w:val="en-US"/>
+        </w:rPr>
+      </w:pPr>
     </w:p>
     <w:p>
       <w:pPr>
@@ -1351,15 +1360,216 @@
       <w:r>
         <w:rPr>
           <w:noProof/>
+          <w:lang w:val="en-US"/>
         </w:rPr>
         <w:drawing>
-          <wp:anchor distT="0" distB="0" distL="114300" distR="114300" simplePos="0" relativeHeight="251666432" behindDoc="1" locked="0" layoutInCell="1" allowOverlap="1" wp14:anchorId="3281F6A5" wp14:editId="523A40C2">
+          <wp:anchor distT="0" distB="0" distL="114300" distR="114300" simplePos="0" relativeHeight="251670528" behindDoc="1" locked="0" layoutInCell="1" allowOverlap="1" wp14:anchorId="6D1202FC" wp14:editId="14AE0347">
             <wp:simplePos x="0" y="0"/>
-            <wp:positionH relativeFrom="column">
-              <wp:posOffset>0</wp:posOffset>
+            <wp:positionH relativeFrom="margin">
+              <wp:align>left</wp:align>
             </wp:positionH>
             <wp:positionV relativeFrom="paragraph">
-              <wp:posOffset>-995</wp:posOffset>
+              <wp:posOffset>185420</wp:posOffset>
+            </wp:positionV>
+            <wp:extent cx="2105025" cy="2805430"/>
+            <wp:effectExtent l="0" t="7302" r="2222" b="2223"/>
+            <wp:wrapTight wrapText="bothSides">
+              <wp:wrapPolygon edited="0">
+                <wp:start x="21675" y="56"/>
+                <wp:lineTo x="173" y="56"/>
+                <wp:lineTo x="173" y="21470"/>
+                <wp:lineTo x="21675" y="21470"/>
+                <wp:lineTo x="21675" y="56"/>
+              </wp:wrapPolygon>
+            </wp:wrapTight>
+            <wp:docPr id="14" name="Picture 14"/>
+            <wp:cNvGraphicFramePr>
+              <a:graphicFrameLocks xmlns:a="http://schemas.openxmlformats.org/drawingml/2006/main" noChangeAspect="1"/>
+            </wp:cNvGraphicFramePr>
+            <a:graphic xmlns:a="http://schemas.openxmlformats.org/drawingml/2006/main">
+              <a:graphicData uri="http://schemas.openxmlformats.org/drawingml/2006/picture">
+                <pic:pic xmlns:pic="http://schemas.openxmlformats.org/drawingml/2006/picture">
+                  <pic:nvPicPr>
+                    <pic:cNvPr id="0" name="Picture 2"/>
+                    <pic:cNvPicPr>
+                      <a:picLocks noChangeAspect="1" noChangeArrowheads="1"/>
+                    </pic:cNvPicPr>
+                  </pic:nvPicPr>
+                  <pic:blipFill>
+                    <a:blip r:embed="rId14" cstate="print">
+                      <a:extLst>
+                        <a:ext uri="{28A0092B-C50C-407E-A947-70E740481C1C}">
+                          <a14:useLocalDpi xmlns:a14="http://schemas.microsoft.com/office/drawing/2010/main" val="0"/>
+                        </a:ext>
+                      </a:extLst>
+                    </a:blip>
+                    <a:srcRect/>
+                    <a:stretch>
+                      <a:fillRect/>
+                    </a:stretch>
+                  </pic:blipFill>
+                  <pic:spPr bwMode="auto">
+                    <a:xfrm rot="16200000">
+                      <a:off x="0" y="0"/>
+                      <a:ext cx="2105025" cy="2805430"/>
+                    </a:xfrm>
+                    <a:prstGeom prst="rect">
+                      <a:avLst/>
+                    </a:prstGeom>
+                    <a:noFill/>
+                    <a:ln>
+                      <a:noFill/>
+                    </a:ln>
+                  </pic:spPr>
+                </pic:pic>
+              </a:graphicData>
+            </a:graphic>
+            <wp14:sizeRelH relativeFrom="margin">
+              <wp14:pctWidth>0</wp14:pctWidth>
+            </wp14:sizeRelH>
+            <wp14:sizeRelV relativeFrom="margin">
+              <wp14:pctHeight>0</wp14:pctHeight>
+            </wp14:sizeRelV>
+          </wp:anchor>
+        </w:drawing>
+      </w:r>
+      <w:r>
+        <w:rPr>
+          <w:lang w:val="en-US"/>
+        </w:rPr>
+        <w:t xml:space="preserve">Then, the system setup added a new component which </w:t>
+      </w:r>
+      <w:r>
+        <w:rPr>
+          <w:lang w:val="en-US"/>
+        </w:rPr>
+        <w:t>were</w:t>
+      </w:r>
+      <w:r>
+        <w:rPr>
+          <w:lang w:val="en-US"/>
+        </w:rPr>
+        <w:t xml:space="preserve"> ONU, OLT and splitter. </w:t>
+      </w:r>
+    </w:p>
+    <w:p>
+      <w:pPr>
+        <w:rPr>
+          <w:lang w:val="en-US"/>
+        </w:rPr>
+      </w:pPr>
+      <w:r>
+        <w:rPr>
+          <w:noProof/>
+          <w:lang w:val="en-US"/>
+        </w:rPr>
+        <w:drawing>
+          <wp:anchor distT="0" distB="0" distL="114300" distR="114300" simplePos="0" relativeHeight="251671552" behindDoc="1" locked="0" layoutInCell="1" allowOverlap="1" wp14:anchorId="44261D3A" wp14:editId="23EAE361">
+            <wp:simplePos x="0" y="0"/>
+            <wp:positionH relativeFrom="margin">
+              <wp:posOffset>3129280</wp:posOffset>
+            </wp:positionH>
+            <wp:positionV relativeFrom="paragraph">
+              <wp:posOffset>104140</wp:posOffset>
+            </wp:positionV>
+            <wp:extent cx="2497455" cy="2322195"/>
+            <wp:effectExtent l="0" t="7620" r="9525" b="9525"/>
+            <wp:wrapTight wrapText="bothSides">
+              <wp:wrapPolygon edited="0">
+                <wp:start x="21666" y="71"/>
+                <wp:lineTo x="82" y="71"/>
+                <wp:lineTo x="82" y="21511"/>
+                <wp:lineTo x="21666" y="21511"/>
+                <wp:lineTo x="21666" y="71"/>
+              </wp:wrapPolygon>
+            </wp:wrapTight>
+            <wp:docPr id="16" name="Picture 16"/>
+            <wp:cNvGraphicFramePr>
+              <a:graphicFrameLocks xmlns:a="http://schemas.openxmlformats.org/drawingml/2006/main" noChangeAspect="1"/>
+            </wp:cNvGraphicFramePr>
+            <a:graphic xmlns:a="http://schemas.openxmlformats.org/drawingml/2006/main">
+              <a:graphicData uri="http://schemas.openxmlformats.org/drawingml/2006/picture">
+                <pic:pic xmlns:pic="http://schemas.openxmlformats.org/drawingml/2006/picture">
+                  <pic:nvPicPr>
+                    <pic:cNvPr id="0" name="Picture 3"/>
+                    <pic:cNvPicPr>
+                      <a:picLocks noChangeAspect="1" noChangeArrowheads="1"/>
+                    </pic:cNvPicPr>
+                  </pic:nvPicPr>
+                  <pic:blipFill rotWithShape="1">
+                    <a:blip r:embed="rId16" cstate="print">
+                      <a:extLst>
+                        <a:ext uri="{28A0092B-C50C-407E-A947-70E740481C1C}">
+                          <a14:useLocalDpi xmlns:a14="http://schemas.microsoft.com/office/drawing/2010/main" val="0"/>
+                        </a:ext>
+                      </a:extLst>
+                    </a:blip>
+                    <a:srcRect l="19499" b="43900"/>
+                    <a:stretch/>
+                  </pic:blipFill>
+                  <pic:spPr bwMode="auto">
+                    <a:xfrm rot="16200000">
+                      <a:off x="0" y="0"/>
+                      <a:ext cx="2497455" cy="2322195"/>
+                    </a:xfrm>
+                    <a:prstGeom prst="rect">
+                      <a:avLst/>
+                    </a:prstGeom>
+                    <a:noFill/>
+                    <a:ln>
+                      <a:noFill/>
+                    </a:ln>
+                    <a:extLst>
+                      <a:ext uri="{53640926-AAD7-44D8-BBD7-CCE9431645EC}">
+                        <a14:shadowObscured xmlns:a14="http://schemas.microsoft.com/office/drawing/2010/main"/>
+                      </a:ext>
+                    </a:extLst>
+                  </pic:spPr>
+                </pic:pic>
+              </a:graphicData>
+            </a:graphic>
+            <wp14:sizeRelH relativeFrom="margin">
+              <wp14:pctWidth>0</wp14:pctWidth>
+            </wp14:sizeRelH>
+            <wp14:sizeRelV relativeFrom="margin">
+              <wp14:pctHeight>0</wp14:pctHeight>
+            </wp14:sizeRelV>
+          </wp:anchor>
+        </w:drawing>
+      </w:r>
+    </w:p>
+    <w:p>
+      <w:pPr>
+        <w:rPr>
+          <w:lang w:val="en-US"/>
+        </w:rPr>
+      </w:pPr>
+    </w:p>
+    <w:p>
+      <w:pPr>
+        <w:rPr>
+          <w:lang w:val="en-US"/>
+        </w:rPr>
+      </w:pPr>
+    </w:p>
+    <w:p>
+      <w:pPr>
+        <w:rPr>
+          <w:lang w:val="en-US"/>
+        </w:rPr>
+      </w:pPr>
+      <w:r>
+        <w:rPr>
+          <w:noProof/>
+        </w:rPr>
+        <w:drawing>
+          <wp:anchor distT="0" distB="0" distL="114300" distR="114300" simplePos="0" relativeHeight="251665408" behindDoc="1" locked="0" layoutInCell="1" allowOverlap="1" wp14:anchorId="3281F6A5" wp14:editId="478010AC">
+            <wp:simplePos x="0" y="0"/>
+            <wp:positionH relativeFrom="margin">
+              <wp:align>right</wp:align>
+            </wp:positionH>
+            <wp:positionV relativeFrom="paragraph">
+              <wp:posOffset>404523</wp:posOffset>
             </wp:positionV>
             <wp:extent cx="5731510" cy="1017270"/>
             <wp:effectExtent l="0" t="0" r="2540" b="0"/>
@@ -1373,95 +1583,6 @@
               </wp:wrapPolygon>
             </wp:wrapTight>
             <wp:docPr id="10" name="Picture 10"/>
-            <wp:cNvGraphicFramePr>
-              <a:graphicFrameLocks xmlns:a="http://schemas.openxmlformats.org/drawingml/2006/main" noChangeAspect="1"/>
-            </wp:cNvGraphicFramePr>
-            <a:graphic xmlns:a="http://schemas.openxmlformats.org/drawingml/2006/main">
-              <a:graphicData uri="http://schemas.openxmlformats.org/drawingml/2006/picture">
-                <pic:pic xmlns:pic="http://schemas.openxmlformats.org/drawingml/2006/picture">
-                  <pic:nvPicPr>
-                    <pic:cNvPr id="1" name=""/>
-                    <pic:cNvPicPr/>
-                  </pic:nvPicPr>
-                  <pic:blipFill>
-                    <a:blip r:embed="rId16">
-                      <a:extLst>
-                        <a:ext uri="{28A0092B-C50C-407E-A947-70E740481C1C}">
-                          <a14:useLocalDpi xmlns:a14="http://schemas.microsoft.com/office/drawing/2010/main" val="0"/>
-                        </a:ext>
-                      </a:extLst>
-                    </a:blip>
-                    <a:stretch>
-                      <a:fillRect/>
-                    </a:stretch>
-                  </pic:blipFill>
-                  <pic:spPr>
-                    <a:xfrm>
-                      <a:off x="0" y="0"/>
-                      <a:ext cx="5731510" cy="1017270"/>
-                    </a:xfrm>
-                    <a:prstGeom prst="rect">
-                      <a:avLst/>
-                    </a:prstGeom>
-                  </pic:spPr>
-                </pic:pic>
-              </a:graphicData>
-            </a:graphic>
-          </wp:anchor>
-        </w:drawing>
-      </w:r>
-    </w:p>
-    <w:p>
-      <w:pPr>
-        <w:rPr>
-          <w:lang w:val="en-US"/>
-        </w:rPr>
-      </w:pPr>
-      <w:r>
-        <w:rPr>
-          <w:lang w:val="en-US"/>
-        </w:rPr>
-        <w:t xml:space="preserve">The result concludes the system with ONU, OLT and splitter introduce more losses to the system. The system cannot detect the power laser when 20db attenuator is use. </w:t>
-      </w:r>
-    </w:p>
-    <w:p>
-      <w:pPr>
-        <w:rPr>
-          <w:lang w:val="en-US"/>
-        </w:rPr>
-      </w:pPr>
-    </w:p>
-    <w:p>
-      <w:pPr>
-        <w:rPr>
-          <w:lang w:val="en-US"/>
-        </w:rPr>
-      </w:pPr>
-      <w:r>
-        <w:rPr>
-          <w:noProof/>
-        </w:rPr>
-        <w:drawing>
-          <wp:anchor distT="0" distB="0" distL="114300" distR="114300" simplePos="0" relativeHeight="251668480" behindDoc="1" locked="0" layoutInCell="1" allowOverlap="1" wp14:anchorId="305E068B" wp14:editId="4797BDED">
-            <wp:simplePos x="0" y="0"/>
-            <wp:positionH relativeFrom="margin">
-              <wp:posOffset>-415110</wp:posOffset>
-            </wp:positionH>
-            <wp:positionV relativeFrom="paragraph">
-              <wp:posOffset>1639570</wp:posOffset>
-            </wp:positionV>
-            <wp:extent cx="6434455" cy="985520"/>
-            <wp:effectExtent l="0" t="0" r="4445" b="5080"/>
-            <wp:wrapTight wrapText="bothSides">
-              <wp:wrapPolygon edited="0">
-                <wp:start x="0" y="0"/>
-                <wp:lineTo x="0" y="21294"/>
-                <wp:lineTo x="21551" y="21294"/>
-                <wp:lineTo x="21551" y="0"/>
-                <wp:lineTo x="0" y="0"/>
-              </wp:wrapPolygon>
-            </wp:wrapTight>
-            <wp:docPr id="12" name="Picture 12"/>
             <wp:cNvGraphicFramePr>
               <a:graphicFrameLocks xmlns:a="http://schemas.openxmlformats.org/drawingml/2006/main" noChangeAspect="1"/>
             </wp:cNvGraphicFramePr>
@@ -1487,11 +1608,140 @@
                   <pic:spPr>
                     <a:xfrm>
                       <a:off x="0" y="0"/>
-                      <a:ext cx="6434455" cy="985520"/>
+                      <a:ext cx="5731510" cy="1017270"/>
                     </a:xfrm>
                     <a:prstGeom prst="rect">
                       <a:avLst/>
                     </a:prstGeom>
+                  </pic:spPr>
+                </pic:pic>
+              </a:graphicData>
+            </a:graphic>
+          </wp:anchor>
+        </w:drawing>
+      </w:r>
+      <w:r>
+        <w:rPr>
+          <w:lang w:val="en-US"/>
+        </w:rPr>
+        <w:t xml:space="preserve">The testing </w:t>
+      </w:r>
+      <w:r>
+        <w:rPr>
+          <w:lang w:val="en-US"/>
+        </w:rPr>
+        <w:t>done same with previous setup. Different attenuator was used to analyze the performance of the system. The result was recorded in figure below.</w:t>
+      </w:r>
+    </w:p>
+    <w:p>
+      <w:pPr>
+        <w:rPr>
+          <w:lang w:val="en-US"/>
+        </w:rPr>
+      </w:pPr>
+    </w:p>
+    <w:p>
+      <w:pPr>
+        <w:rPr>
+          <w:lang w:val="en-US"/>
+        </w:rPr>
+      </w:pPr>
+      <w:r>
+        <w:rPr>
+          <w:lang w:val="en-US"/>
+        </w:rPr>
+        <w:t xml:space="preserve">The result concludes the system with ONU, OLT and splitter introduce more losses to the system. The system cannot detect the power laser when 20db attenuator is use. </w:t>
+      </w:r>
+    </w:p>
+    <w:p>
+      <w:pPr>
+        <w:rPr>
+          <w:lang w:val="en-US"/>
+        </w:rPr>
+      </w:pPr>
+      <w:r>
+        <w:rPr>
+          <w:lang w:val="en-US"/>
+        </w:rPr>
+        <w:lastRenderedPageBreak/>
+        <w:t>To mimic the setup for XG-Reach projects, spool was added to the system to mimic the distance from CBJ2 to MMU. The spool use is 5km and 10km.</w:t>
+      </w:r>
+      <w:r>
+        <w:rPr>
+          <w:lang w:val="en-US"/>
+        </w:rPr>
+        <w:t xml:space="preserve"> Figure below is the example of spool used</w:t>
+      </w:r>
+    </w:p>
+    <w:p>
+      <w:pPr>
+        <w:rPr>
+          <w:lang w:val="en-US"/>
+        </w:rPr>
+      </w:pPr>
+      <w:r>
+        <w:rPr>
+          <w:noProof/>
+          <w:lang w:val="en-US"/>
+        </w:rPr>
+        <w:drawing>
+          <wp:anchor distT="0" distB="0" distL="114300" distR="114300" simplePos="0" relativeHeight="251669504" behindDoc="1" locked="0" layoutInCell="1" allowOverlap="1" wp14:anchorId="0930C36D" wp14:editId="20D6B859">
+            <wp:simplePos x="0" y="0"/>
+            <wp:positionH relativeFrom="margin">
+              <wp:align>center</wp:align>
+            </wp:positionH>
+            <wp:positionV relativeFrom="paragraph">
+              <wp:posOffset>223131</wp:posOffset>
+            </wp:positionV>
+            <wp:extent cx="2033270" cy="1523365"/>
+            <wp:effectExtent l="0" t="0" r="5080" b="635"/>
+            <wp:wrapTight wrapText="bothSides">
+              <wp:wrapPolygon edited="0">
+                <wp:start x="0" y="0"/>
+                <wp:lineTo x="0" y="21339"/>
+                <wp:lineTo x="21452" y="21339"/>
+                <wp:lineTo x="21452" y="0"/>
+                <wp:lineTo x="0" y="0"/>
+              </wp:wrapPolygon>
+            </wp:wrapTight>
+            <wp:docPr id="13" name="Picture 13"/>
+            <wp:cNvGraphicFramePr>
+              <a:graphicFrameLocks xmlns:a="http://schemas.openxmlformats.org/drawingml/2006/main" noChangeAspect="1"/>
+            </wp:cNvGraphicFramePr>
+            <a:graphic xmlns:a="http://schemas.openxmlformats.org/drawingml/2006/main">
+              <a:graphicData uri="http://schemas.openxmlformats.org/drawingml/2006/picture">
+                <pic:pic xmlns:pic="http://schemas.openxmlformats.org/drawingml/2006/picture">
+                  <pic:nvPicPr>
+                    <pic:cNvPr id="0" name="Picture 1"/>
+                    <pic:cNvPicPr>
+                      <a:picLocks noChangeAspect="1" noChangeArrowheads="1"/>
+                    </pic:cNvPicPr>
+                  </pic:nvPicPr>
+                  <pic:blipFill>
+                    <a:blip r:embed="rId18" cstate="print">
+                      <a:extLst>
+                        <a:ext uri="{28A0092B-C50C-407E-A947-70E740481C1C}">
+                          <a14:useLocalDpi xmlns:a14="http://schemas.microsoft.com/office/drawing/2010/main" val="0"/>
+                        </a:ext>
+                      </a:extLst>
+                    </a:blip>
+                    <a:srcRect/>
+                    <a:stretch>
+                      <a:fillRect/>
+                    </a:stretch>
+                  </pic:blipFill>
+                  <pic:spPr bwMode="auto">
+                    <a:xfrm>
+                      <a:off x="0" y="0"/>
+                      <a:ext cx="2033270" cy="1523365"/>
+                    </a:xfrm>
+                    <a:prstGeom prst="rect">
+                      <a:avLst/>
+                    </a:prstGeom>
+                    <a:noFill/>
+                    <a:ln>
+                      <a:noFill/>
+                    </a:ln>
                   </pic:spPr>
                 </pic:pic>
               </a:graphicData>
@@ -1505,86 +1755,175 @@
           </wp:anchor>
         </w:drawing>
       </w:r>
+    </w:p>
+    <w:p>
+      <w:pPr>
+        <w:rPr>
+          <w:lang w:val="en-US"/>
+        </w:rPr>
+      </w:pPr>
+    </w:p>
+    <w:p>
+      <w:pPr>
+        <w:rPr>
+          <w:lang w:val="en-US"/>
+        </w:rPr>
+      </w:pPr>
+    </w:p>
+    <w:p>
+      <w:pPr>
+        <w:rPr>
+          <w:lang w:val="en-US"/>
+        </w:rPr>
+      </w:pPr>
+    </w:p>
+    <w:p>
+      <w:pPr>
+        <w:rPr>
+          <w:lang w:val="en-US"/>
+        </w:rPr>
+      </w:pPr>
+    </w:p>
+    <w:p>
+      <w:pPr>
+        <w:rPr>
+          <w:lang w:val="en-US"/>
+        </w:rPr>
+      </w:pPr>
+    </w:p>
+    <w:p>
+      <w:pPr>
+        <w:rPr>
+          <w:lang w:val="en-US"/>
+        </w:rPr>
+      </w:pPr>
       <w:r>
         <w:rPr>
           <w:noProof/>
-        </w:rPr>
-        <w:drawing>
-          <wp:anchor distT="0" distB="0" distL="114300" distR="114300" simplePos="0" relativeHeight="251667456" behindDoc="1" locked="0" layoutInCell="1" allowOverlap="1" wp14:anchorId="441D5DCE" wp14:editId="5E146B0B">
-            <wp:simplePos x="0" y="0"/>
-            <wp:positionH relativeFrom="margin">
-              <wp:align>center</wp:align>
-            </wp:positionH>
-            <wp:positionV relativeFrom="paragraph">
-              <wp:posOffset>623039</wp:posOffset>
-            </wp:positionV>
-            <wp:extent cx="6516370" cy="1098550"/>
-            <wp:effectExtent l="0" t="0" r="0" b="6350"/>
-            <wp:wrapTight wrapText="bothSides">
-              <wp:wrapPolygon edited="0">
-                <wp:start x="0" y="0"/>
-                <wp:lineTo x="0" y="21350"/>
-                <wp:lineTo x="21533" y="21350"/>
-                <wp:lineTo x="21533" y="0"/>
-                <wp:lineTo x="0" y="0"/>
-              </wp:wrapPolygon>
-            </wp:wrapTight>
-            <wp:docPr id="11" name="Picture 11"/>
-            <wp:cNvGraphicFramePr>
-              <a:graphicFrameLocks xmlns:a="http://schemas.openxmlformats.org/drawingml/2006/main" noChangeAspect="1"/>
-            </wp:cNvGraphicFramePr>
-            <a:graphic xmlns:a="http://schemas.openxmlformats.org/drawingml/2006/main">
-              <a:graphicData uri="http://schemas.openxmlformats.org/drawingml/2006/picture">
-                <pic:pic xmlns:pic="http://schemas.openxmlformats.org/drawingml/2006/picture">
-                  <pic:nvPicPr>
-                    <pic:cNvPr id="1" name=""/>
-                    <pic:cNvPicPr/>
-                  </pic:nvPicPr>
-                  <pic:blipFill rotWithShape="1">
-                    <a:blip r:embed="rId18">
-                      <a:extLst>
-                        <a:ext uri="{28A0092B-C50C-407E-A947-70E740481C1C}">
-                          <a14:useLocalDpi xmlns:a14="http://schemas.microsoft.com/office/drawing/2010/main" val="0"/>
-                        </a:ext>
-                      </a:extLst>
-                    </a:blip>
-                    <a:srcRect l="1749"/>
-                    <a:stretch/>
-                  </pic:blipFill>
-                  <pic:spPr bwMode="auto">
-                    <a:xfrm>
-                      <a:off x="0" y="0"/>
-                      <a:ext cx="6516370" cy="1098550"/>
-                    </a:xfrm>
-                    <a:prstGeom prst="rect">
-                      <a:avLst/>
-                    </a:prstGeom>
-                    <a:ln>
-                      <a:noFill/>
-                    </a:ln>
-                    <a:extLst>
-                      <a:ext uri="{53640926-AAD7-44D8-BBD7-CCE9431645EC}">
-                        <a14:shadowObscured xmlns:a14="http://schemas.microsoft.com/office/drawing/2010/main"/>
-                      </a:ext>
-                    </a:extLst>
-                  </pic:spPr>
-                </pic:pic>
-              </a:graphicData>
-            </a:graphic>
-            <wp14:sizeRelH relativeFrom="margin">
-              <wp14:pctWidth>0</wp14:pctWidth>
-            </wp14:sizeRelH>
-            <wp14:sizeRelV relativeFrom="margin">
-              <wp14:pctHeight>0</wp14:pctHeight>
-            </wp14:sizeRelV>
-          </wp:anchor>
-        </w:drawing>
-      </w:r>
-      <w:r>
-        <w:rPr>
-          <w:lang w:val="en-US"/>
-        </w:rPr>
-        <w:t>To mimic the setup for XG-Reach projects, spool was added to the system to mimic the distance from CBJ2 to MMU. The spool use is 5km and 10km.</w:t>
+          <w:lang w:val="en-US"/>
+        </w:rPr>
+        <mc:AlternateContent>
+          <mc:Choice Requires="wpg">
+            <w:drawing>
+              <wp:anchor distT="0" distB="0" distL="114300" distR="114300" simplePos="0" relativeHeight="251668480" behindDoc="0" locked="0" layoutInCell="1" allowOverlap="1" wp14:anchorId="56F20EC2" wp14:editId="6594DF58">
+                <wp:simplePos x="0" y="0"/>
+                <wp:positionH relativeFrom="margin">
+                  <wp:align>center</wp:align>
+                </wp:positionH>
+                <wp:positionV relativeFrom="paragraph">
+                  <wp:posOffset>308136</wp:posOffset>
+                </wp:positionV>
+                <wp:extent cx="6530018" cy="1995454"/>
+                <wp:effectExtent l="0" t="0" r="4445" b="5080"/>
+                <wp:wrapTight wrapText="bothSides">
+                  <wp:wrapPolygon edited="0">
+                    <wp:start x="0" y="0"/>
+                    <wp:lineTo x="0" y="21449"/>
+                    <wp:lineTo x="21363" y="21449"/>
+                    <wp:lineTo x="21552" y="11962"/>
+                    <wp:lineTo x="21552" y="0"/>
+                    <wp:lineTo x="0" y="0"/>
+                  </wp:wrapPolygon>
+                </wp:wrapTight>
+                <wp:docPr id="15" name="Group 15"/>
+                <wp:cNvGraphicFramePr/>
+                <a:graphic xmlns:a="http://schemas.openxmlformats.org/drawingml/2006/main">
+                  <a:graphicData uri="http://schemas.microsoft.com/office/word/2010/wordprocessingGroup">
+                    <wpg:wgp>
+                      <wpg:cNvGrpSpPr/>
+                      <wpg:grpSpPr>
+                        <a:xfrm>
+                          <a:off x="0" y="0"/>
+                          <a:ext cx="6530018" cy="1995454"/>
+                          <a:chOff x="0" y="0"/>
+                          <a:chExt cx="6530018" cy="1995454"/>
+                        </a:xfrm>
+                      </wpg:grpSpPr>
+                      <pic:pic xmlns:pic="http://schemas.openxmlformats.org/drawingml/2006/picture">
+                        <pic:nvPicPr>
+                          <pic:cNvPr id="11" name="Picture 11"/>
+                          <pic:cNvPicPr>
+                            <a:picLocks noChangeAspect="1"/>
+                          </pic:cNvPicPr>
+                        </pic:nvPicPr>
+                        <pic:blipFill rotWithShape="1">
+                          <a:blip r:embed="rId19">
+                            <a:extLst>
+                              <a:ext uri="{28A0092B-C50C-407E-A947-70E740481C1C}">
+                                <a14:useLocalDpi xmlns:a14="http://schemas.microsoft.com/office/drawing/2010/main" val="0"/>
+                              </a:ext>
+                            </a:extLst>
+                          </a:blip>
+                          <a:srcRect l="1749"/>
+                          <a:stretch/>
+                        </pic:blipFill>
+                        <pic:spPr bwMode="auto">
+                          <a:xfrm>
+                            <a:off x="13648" y="0"/>
+                            <a:ext cx="6516370" cy="1098550"/>
+                          </a:xfrm>
+                          <a:prstGeom prst="rect">
+                            <a:avLst/>
+                          </a:prstGeom>
+                          <a:ln>
+                            <a:noFill/>
+                          </a:ln>
+                          <a:extLst>
+                            <a:ext uri="{53640926-AAD7-44D8-BBD7-CCE9431645EC}">
+                              <a14:shadowObscured xmlns:a14="http://schemas.microsoft.com/office/drawing/2010/main"/>
+                            </a:ext>
+                          </a:extLst>
+                        </pic:spPr>
+                      </pic:pic>
+                      <pic:pic xmlns:pic="http://schemas.openxmlformats.org/drawingml/2006/picture">
+                        <pic:nvPicPr>
+                          <pic:cNvPr id="12" name="Picture 12"/>
+                          <pic:cNvPicPr>
+                            <a:picLocks noChangeAspect="1"/>
+                          </pic:cNvPicPr>
+                        </pic:nvPicPr>
+                        <pic:blipFill>
+                          <a:blip r:embed="rId20">
+                            <a:extLst>
+                              <a:ext uri="{28A0092B-C50C-407E-A947-70E740481C1C}">
+                                <a14:useLocalDpi xmlns:a14="http://schemas.microsoft.com/office/drawing/2010/main" val="0"/>
+                              </a:ext>
+                            </a:extLst>
+                          </a:blip>
+                          <a:stretch>
+                            <a:fillRect/>
+                          </a:stretch>
+                        </pic:blipFill>
+                        <pic:spPr>
+                          <a:xfrm>
+                            <a:off x="0" y="1009934"/>
+                            <a:ext cx="6434455" cy="985520"/>
+                          </a:xfrm>
+                          <a:prstGeom prst="rect">
+                            <a:avLst/>
+                          </a:prstGeom>
+                        </pic:spPr>
+                      </pic:pic>
+                    </wpg:wgp>
+                  </a:graphicData>
+                </a:graphic>
+              </wp:anchor>
+            </w:drawing>
+          </mc:Choice>
+          <mc:Fallback>
+            <w:pict>
+              <v:group w14:anchorId="1D72E07A" id="Group 15" o:spid="_x0000_s1026" style="position:absolute;margin-left:0;margin-top:24.25pt;width:514.15pt;height:157.1pt;z-index:251668480;mso-position-horizontal:center;mso-position-horizontal-relative:margin" coordsize="65300,19954" o:gfxdata="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">
+                <v:shape id="Picture 11" o:spid="_x0000_s1027" type="#_x0000_t75" style="position:absolute;left:136;width:65164;height:10985;visibility:visible;mso-wrap-style:square" o:gfxdata="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">
+                  <v:imagedata r:id="rId21" o:title="" cropleft="1146f"/>
+                </v:shape>
+                <v:shape id="Picture 12" o:spid="_x0000_s1028" type="#_x0000_t75" style="position:absolute;top:10099;width:64344;height:9855;visibility:visible;mso-wrap-style:square" o:gfxdata="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">
+                  <v:imagedata r:id="rId22" o:title=""/>
+                </v:shape>
+                <w10:wrap type="tight" anchorx="margin"/>
+              </v:group>
+            </w:pict>
+          </mc:Fallback>
+        </mc:AlternateContent>
       </w:r>
     </w:p>
     <w:p>
@@ -1605,7 +1944,6 @@
         <w:rPr>
           <w:lang w:val="en-US"/>
         </w:rPr>
-        <w:lastRenderedPageBreak/>
         <w:t xml:space="preserve">When the 5km spool was added, the system has more losses. The system can hold up until 17db attenuator before the system cannot detect the power laser. There were some losses at 15db attenuator. This is because the physical connection may be not tightened and loss some power and data. The data should be received with no losses at 15db. </w:t>
       </w:r>
     </w:p>

</xml_diff>